<commit_message>
Upgrade Sequence diagram with different process when upgrade Boot & App
</commit_message>
<xml_diff>
--- a/doc/SequenceDiagram.docx
+++ b/doc/SequenceDiagram.docx
@@ -21,7 +21,13 @@
         </w:numPr>
       </w:pPr>
       <w:r>
-        <w:t>Normal Operation:</w:t>
+        <w:t>Normal Operation</w:t>
+      </w:r>
+      <w:r>
+        <w:t xml:space="preserve"> Upgrade APP</w:t>
+      </w:r>
+      <w:r>
+        <w:t>:</w:t>
       </w:r>
     </w:p>
     <w:p>
@@ -33,10 +39,10 @@
           <w:noProof/>
         </w:rPr>
         <w:drawing>
-          <wp:inline distT="0" distB="0" distL="0" distR="0" wp14:anchorId="65EA59F3" wp14:editId="689C3F20">
-            <wp:extent cx="5943600" cy="7074535"/>
-            <wp:effectExtent l="0" t="0" r="0" b="0"/>
-            <wp:docPr id="4" name="Picture 4"/>
+          <wp:inline distT="0" distB="0" distL="0" distR="0" wp14:anchorId="5B4462F7" wp14:editId="05FD079D">
+            <wp:extent cx="5943600" cy="7139940"/>
+            <wp:effectExtent l="0" t="0" r="0" b="3810"/>
+            <wp:docPr id="2" name="Picture 2"/>
             <wp:cNvGraphicFramePr>
               <a:graphicFrameLocks xmlns:a="http://schemas.openxmlformats.org/drawingml/2006/main" noChangeAspect="1"/>
             </wp:cNvGraphicFramePr>
@@ -44,7 +50,7 @@
               <a:graphicData uri="http://schemas.openxmlformats.org/drawingml/2006/picture">
                 <pic:pic xmlns:pic="http://schemas.openxmlformats.org/drawingml/2006/picture">
                   <pic:nvPicPr>
-                    <pic:cNvPr id="4" name="Fota_Normal_Operation.jpg"/>
+                    <pic:cNvPr id="2" name="Fota_Upgrade_APP_Normal_Operation.jpg"/>
                     <pic:cNvPicPr/>
                   </pic:nvPicPr>
                   <pic:blipFill>
@@ -62,7 +68,7 @@
                   <pic:spPr>
                     <a:xfrm>
                       <a:off x="0" y="0"/>
-                      <a:ext cx="5943600" cy="7074535"/>
+                      <a:ext cx="5943600" cy="7139940"/>
                     </a:xfrm>
                     <a:prstGeom prst="rect">
                       <a:avLst/>
@@ -88,11 +94,6 @@
     <w:p>
       <w:pPr>
         <w:pStyle w:val="ListParagraph"/>
-      </w:pPr>
-    </w:p>
-    <w:p>
-      <w:pPr>
-        <w:pStyle w:val="ListParagraph"/>
         <w:numPr>
           <w:ilvl w:val="0"/>
           <w:numId w:val="1"/>
@@ -100,35 +101,22 @@
       </w:pPr>
       <w:r>
         <w:lastRenderedPageBreak/>
-        <w:t>Error Handling:</w:t>
-      </w:r>
-    </w:p>
-    <w:p>
-      <w:pPr>
-        <w:pStyle w:val="ListParagraph"/>
-        <w:numPr>
-          <w:ilvl w:val="0"/>
-          <w:numId w:val="2"/>
-        </w:numPr>
-      </w:pPr>
-      <w:r>
-        <w:t>Firmware Checksum failed:</w:t>
-      </w:r>
-    </w:p>
-    <w:p>
-      <w:pPr>
-        <w:pStyle w:val="ListParagraph"/>
-        <w:ind w:left="1080"/>
+        <w:t>Normal Operation Upgrade BOOT:</w:t>
+      </w:r>
+    </w:p>
+    <w:p>
+      <w:pPr>
+        <w:pStyle w:val="ListParagraph"/>
       </w:pPr>
       <w:r>
         <w:rPr>
           <w:noProof/>
         </w:rPr>
         <w:drawing>
-          <wp:inline distT="0" distB="0" distL="0" distR="0" wp14:anchorId="64B6B067" wp14:editId="210D3144">
-            <wp:extent cx="5943600" cy="7101205"/>
-            <wp:effectExtent l="0" t="0" r="0" b="4445"/>
-            <wp:docPr id="7" name="Picture 7"/>
+          <wp:inline distT="0" distB="0" distL="0" distR="0" wp14:anchorId="638737D8" wp14:editId="0E2FD644">
+            <wp:extent cx="5943600" cy="7146290"/>
+            <wp:effectExtent l="0" t="0" r="0" b="0"/>
+            <wp:docPr id="3" name="Picture 3"/>
             <wp:cNvGraphicFramePr>
               <a:graphicFrameLocks xmlns:a="http://schemas.openxmlformats.org/drawingml/2006/main" noChangeAspect="1"/>
             </wp:cNvGraphicFramePr>
@@ -136,7 +124,7 @@
               <a:graphicData uri="http://schemas.openxmlformats.org/drawingml/2006/picture">
                 <pic:pic xmlns:pic="http://schemas.openxmlformats.org/drawingml/2006/picture">
                   <pic:nvPicPr>
-                    <pic:cNvPr id="7" name="Fota_FW_Checksum_Error_Handling.jpg"/>
+                    <pic:cNvPr id="3" name="Fota_Upgrade_BOOT_Normal_Operation.jpg"/>
                     <pic:cNvPicPr/>
                   </pic:nvPicPr>
                   <pic:blipFill>
@@ -154,7 +142,104 @@
                   <pic:spPr>
                     <a:xfrm>
                       <a:off x="0" y="0"/>
-                      <a:ext cx="5943600" cy="7101205"/>
+                      <a:ext cx="5943600" cy="7146290"/>
+                    </a:xfrm>
+                    <a:prstGeom prst="rect">
+                      <a:avLst/>
+                    </a:prstGeom>
+                  </pic:spPr>
+                </pic:pic>
+              </a:graphicData>
+            </a:graphic>
+          </wp:inline>
+        </w:drawing>
+      </w:r>
+    </w:p>
+    <w:p>
+      <w:pPr>
+        <w:pStyle w:val="ListParagraph"/>
+      </w:pPr>
+    </w:p>
+    <w:p>
+      <w:pPr>
+        <w:pStyle w:val="ListParagraph"/>
+      </w:pPr>
+    </w:p>
+    <w:p>
+      <w:pPr>
+        <w:pStyle w:val="ListParagraph"/>
+      </w:pPr>
+    </w:p>
+    <w:p>
+      <w:pPr>
+        <w:pStyle w:val="ListParagraph"/>
+      </w:pPr>
+    </w:p>
+    <w:p>
+      <w:pPr>
+        <w:pStyle w:val="ListParagraph"/>
+        <w:numPr>
+          <w:ilvl w:val="0"/>
+          <w:numId w:val="1"/>
+        </w:numPr>
+      </w:pPr>
+      <w:r>
+        <w:lastRenderedPageBreak/>
+        <w:t>Error Handling:</w:t>
+      </w:r>
+    </w:p>
+    <w:p>
+      <w:pPr>
+        <w:pStyle w:val="ListParagraph"/>
+        <w:numPr>
+          <w:ilvl w:val="0"/>
+          <w:numId w:val="2"/>
+        </w:numPr>
+      </w:pPr>
+      <w:r>
+        <w:t>Firmware Checksum failed:</w:t>
+      </w:r>
+    </w:p>
+    <w:p>
+      <w:pPr>
+        <w:pStyle w:val="ListParagraph"/>
+        <w:ind w:left="1080"/>
+      </w:pPr>
+      <w:r>
+        <w:rPr>
+          <w:noProof/>
+        </w:rPr>
+        <w:drawing>
+          <wp:inline distT="0" distB="0" distL="0" distR="0" wp14:anchorId="11292743" wp14:editId="7672A162">
+            <wp:extent cx="5943600" cy="7106920"/>
+            <wp:effectExtent l="0" t="0" r="0" b="0"/>
+            <wp:docPr id="4" name="Picture 4"/>
+            <wp:cNvGraphicFramePr>
+              <a:graphicFrameLocks xmlns:a="http://schemas.openxmlformats.org/drawingml/2006/main" noChangeAspect="1"/>
+            </wp:cNvGraphicFramePr>
+            <a:graphic xmlns:a="http://schemas.openxmlformats.org/drawingml/2006/main">
+              <a:graphicData uri="http://schemas.openxmlformats.org/drawingml/2006/picture">
+                <pic:pic xmlns:pic="http://schemas.openxmlformats.org/drawingml/2006/picture">
+                  <pic:nvPicPr>
+                    <pic:cNvPr id="4" name="Fota_FW_Checksum_Error_Handling.jpg"/>
+                    <pic:cNvPicPr/>
+                  </pic:nvPicPr>
+                  <pic:blipFill>
+                    <a:blip r:embed="rId7">
+                      <a:extLst>
+                        <a:ext uri="{28A0092B-C50C-407E-A947-70E740481C1C}">
+                          <a14:useLocalDpi xmlns:a14="http://schemas.microsoft.com/office/drawing/2010/main" val="0"/>
+                        </a:ext>
+                      </a:extLst>
+                    </a:blip>
+                    <a:stretch>
+                      <a:fillRect/>
+                    </a:stretch>
+                  </pic:blipFill>
+                  <pic:spPr>
+                    <a:xfrm>
+                      <a:off x="0" y="0"/>
+                      <a:ext cx="5943600" cy="7106920"/>
                     </a:xfrm>
                     <a:prstGeom prst="rect">
                       <a:avLst/>
@@ -204,7 +289,7 @@
                     <pic:cNvPicPr/>
                   </pic:nvPicPr>
                   <pic:blipFill>
-                    <a:blip r:embed="rId7">
+                    <a:blip r:embed="rId8">
                       <a:extLst>
                         <a:ext uri="{28A0092B-C50C-407E-A947-70E740481C1C}">
                           <a14:useLocalDpi xmlns:a14="http://schemas.microsoft.com/office/drawing/2010/main" val="0"/>
@@ -279,6 +364,7 @@
         <w:pStyle w:val="ListParagraph"/>
         <w:ind w:left="1080"/>
       </w:pPr>
+      <w:bookmarkStart w:id="0" w:name="_GoBack"/>
       <w:r>
         <w:rPr>
           <w:noProof/>
@@ -299,7 +385,7 @@
                     <pic:cNvPicPr/>
                   </pic:nvPicPr>
                   <pic:blipFill>
-                    <a:blip r:embed="rId8">
+                    <a:blip r:embed="rId9">
                       <a:extLst>
                         <a:ext uri="{28A0092B-C50C-407E-A947-70E740481C1C}">
                           <a14:useLocalDpi xmlns:a14="http://schemas.microsoft.com/office/drawing/2010/main" val="0"/>
@@ -325,6 +411,7 @@
           </wp:inline>
         </w:drawing>
       </w:r>
+      <w:bookmarkEnd w:id="0"/>
     </w:p>
     <w:p>
       <w:pPr>
@@ -370,7 +457,7 @@
                     <pic:cNvPicPr/>
                   </pic:nvPicPr>
                   <pic:blipFill>
-                    <a:blip r:embed="rId9">
+                    <a:blip r:embed="rId10">
                       <a:extLst>
                         <a:ext uri="{28A0092B-C50C-407E-A947-70E740481C1C}">
                           <a14:useLocalDpi xmlns:a14="http://schemas.microsoft.com/office/drawing/2010/main" val="0"/>
@@ -402,8 +489,6 @@
         <w:pStyle w:val="ListParagraph"/>
         <w:ind w:left="1080"/>
       </w:pPr>
-      <w:bookmarkStart w:id="0" w:name="_GoBack"/>
-      <w:bookmarkEnd w:id="0"/>
     </w:p>
     <w:sectPr>
       <w:pgSz w:w="12240" w:h="15840"/>

</xml_diff>